<commit_message>
Start to implement the PSO Behavior
</commit_message>
<xml_diff>
--- a/MCOT - Sujet/MCOT - brouillon.docx
+++ b/MCOT - Sujet/MCOT - brouillon.docx
@@ -1209,7 +1209,23 @@
           <w:szCs w:val="28"/>
           <w:lang w:val="en-US"/>
         </w:rPr>
-        <w:t xml:space="preserve">he cause of many deaths, specially during tragic events. This phenomenon is difficult to approach because experiment about it will be </w:t>
+        <w:t xml:space="preserve">he cause of many deaths, </w:t>
+      </w:r>
+      <w:r>
+        <w:rPr>
+          <w:sz w:val="28"/>
+          <w:szCs w:val="28"/>
+          <w:lang w:val="en-US"/>
+        </w:rPr>
+        <w:t>especially</w:t>
+      </w:r>
+      <w:r>
+        <w:rPr>
+          <w:sz w:val="28"/>
+          <w:szCs w:val="28"/>
+          <w:lang w:val="en-US"/>
+        </w:rPr>
+        <w:t xml:space="preserve"> during tragic events. This phenomenon is difficult to approach because experiment about it will be </w:t>
       </w:r>
       <w:r>
         <w:rPr>
@@ -2107,10 +2123,10 @@
       </w:rPr>
     </w:lvl>
   </w:abstractNum>
-  <w:num w:numId="1">
+  <w:num w:numId="1" w16cid:durableId="792938239">
     <w:abstractNumId w:val="0"/>
   </w:num>
-  <w:num w:numId="2">
+  <w:num w:numId="2" w16cid:durableId="1142649506">
     <w:abstractNumId w:val="1"/>
   </w:num>
 </w:numbering>
@@ -2662,6 +2678,18 @@
       <w:szCs w:val="32"/>
     </w:rPr>
   </w:style>
+  <w:style w:type="character" w:styleId="Lienhypertextesuivivisit">
+    <w:name w:val="FollowedHyperlink"/>
+    <w:basedOn w:val="Policepardfaut"/>
+    <w:uiPriority w:val="99"/>
+    <w:semiHidden/>
+    <w:unhideWhenUsed/>
+    <w:rsid w:val="004A7C55"/>
+    <w:rPr>
+      <w:color w:val="954F72" w:themeColor="followedHyperlink"/>
+      <w:u w:val="single"/>
+    </w:rPr>
+  </w:style>
 </w:styles>
 </file>
 

</xml_diff>